<commit_message>
Another end to the project
</commit_message>
<xml_diff>
--- a/presentation/Пояснительная записка.docx
+++ b/presentation/Пояснительная записка.docx
@@ -129,34 +129,14 @@
         </w:rPr>
         <w:t xml:space="preserve">Функция </w:t>
       </w:r>
-      <w:proofErr w:type="spellStart"/>
-      <w:r>
-        <w:rPr>
-          <w:rFonts w:ascii="Times New Roman" w:hAnsi="Times New Roman" w:cs="Times New Roman"/>
-          <w:color w:val="000000" w:themeColor="text1"/>
-          <w:sz w:val="28"/>
-          <w:szCs w:val="28"/>
-        </w:rPr>
-        <w:t>schedule</w:t>
-      </w:r>
-      <w:proofErr w:type="spellEnd"/>
-      <w:r>
-        <w:rPr>
-          <w:rFonts w:ascii="Times New Roman" w:hAnsi="Times New Roman" w:cs="Times New Roman"/>
-          <w:color w:val="000000" w:themeColor="text1"/>
-          <w:sz w:val="28"/>
-          <w:szCs w:val="28"/>
-        </w:rPr>
-        <w:t xml:space="preserve"> - стартовый вопрос диалога для создания или добавления пользователя в расписание</w:t>
-      </w:r>
-      <w:r>
-        <w:rPr>
-          <w:rFonts w:ascii="Times New Roman" w:hAnsi="Times New Roman" w:cs="Times New Roman"/>
-          <w:color w:val="000000" w:themeColor="text1"/>
-          <w:sz w:val="28"/>
-          <w:szCs w:val="28"/>
-        </w:rPr>
-        <w:t xml:space="preserve"> </w:t>
+      <w:r>
+        <w:rPr>
+          <w:rFonts w:ascii="Times New Roman" w:hAnsi="Times New Roman" w:cs="Times New Roman"/>
+          <w:color w:val="000000" w:themeColor="text1"/>
+          <w:sz w:val="28"/>
+          <w:szCs w:val="28"/>
+        </w:rPr>
+        <w:t xml:space="preserve">schedule - стартовый вопрос диалога для создания или добавления пользователя в расписание </w:t>
       </w:r>
     </w:p>
     <w:p>
@@ -237,16 +217,7 @@
           <w:sz w:val="28"/>
           <w:szCs w:val="28"/>
         </w:rPr>
-        <w:t xml:space="preserve"> - вопрос о чередовании расписания или о ключевом слове группы</w:t>
-      </w:r>
-      <w:r>
-        <w:rPr>
-          <w:rFonts w:ascii="Times New Roman" w:hAnsi="Times New Roman" w:cs="Times New Roman"/>
-          <w:color w:val="000000" w:themeColor="text1"/>
-          <w:sz w:val="28"/>
-          <w:szCs w:val="28"/>
-        </w:rPr>
-        <w:t xml:space="preserve"> </w:t>
+        <w:t xml:space="preserve"> - вопрос о чередовании расписания или о ключевом слове группы </w:t>
       </w:r>
       <w:r>
         <w:rPr>
@@ -336,16 +307,7 @@
           <w:sz w:val="28"/>
           <w:szCs w:val="28"/>
         </w:rPr>
-        <w:t xml:space="preserve"> - обработка ответа о чередовании расписания</w:t>
-      </w:r>
-      <w:r>
-        <w:rPr>
-          <w:rFonts w:ascii="Times New Roman" w:hAnsi="Times New Roman" w:cs="Times New Roman"/>
-          <w:color w:val="000000" w:themeColor="text1"/>
-          <w:sz w:val="28"/>
-          <w:szCs w:val="28"/>
-        </w:rPr>
-        <w:t xml:space="preserve"> </w:t>
+        <w:t xml:space="preserve"> - обработка ответа о чередовании расписания </w:t>
       </w:r>
     </w:p>
     <w:p>
@@ -786,27 +748,7 @@
           <w:sz w:val="28"/>
           <w:szCs w:val="28"/>
         </w:rPr>
-        <w:t xml:space="preserve">Функция </w:t>
-      </w:r>
-      <w:proofErr w:type="spellStart"/>
-      <w:r>
-        <w:rPr>
-          <w:rFonts w:ascii="Times New Roman" w:hAnsi="Times New Roman" w:cs="Times New Roman"/>
-          <w:color w:val="000000" w:themeColor="text1"/>
-          <w:sz w:val="28"/>
-          <w:szCs w:val="28"/>
-        </w:rPr>
-        <w:t>adding_subject</w:t>
-      </w:r>
-      <w:proofErr w:type="spellEnd"/>
-      <w:r>
-        <w:rPr>
-          <w:rFonts w:ascii="Times New Roman" w:hAnsi="Times New Roman" w:cs="Times New Roman"/>
-          <w:color w:val="000000" w:themeColor="text1"/>
-          <w:sz w:val="28"/>
-          <w:szCs w:val="28"/>
-        </w:rPr>
-        <w:t xml:space="preserve"> - сохранение информации о предмете, запрос введения задания</w:t>
+        <w:t>Функция adding_subject - сохранение информации о предмете, запрос введения задания</w:t>
       </w:r>
     </w:p>
     <w:p>
@@ -830,27 +772,7 @@
           <w:sz w:val="28"/>
           <w:szCs w:val="28"/>
         </w:rPr>
-        <w:t xml:space="preserve">Функция </w:t>
-      </w:r>
-      <w:proofErr w:type="spellStart"/>
-      <w:r>
-        <w:rPr>
-          <w:rFonts w:ascii="Times New Roman" w:hAnsi="Times New Roman" w:cs="Times New Roman"/>
-          <w:color w:val="000000" w:themeColor="text1"/>
-          <w:sz w:val="28"/>
-          <w:szCs w:val="28"/>
-        </w:rPr>
-        <w:t>adding_task</w:t>
-      </w:r>
-      <w:proofErr w:type="spellEnd"/>
-      <w:r>
-        <w:rPr>
-          <w:rFonts w:ascii="Times New Roman" w:hAnsi="Times New Roman" w:cs="Times New Roman"/>
-          <w:color w:val="000000" w:themeColor="text1"/>
-          <w:sz w:val="28"/>
-          <w:szCs w:val="28"/>
-        </w:rPr>
-        <w:t xml:space="preserve"> - сохранение информации о задании, запрос введения даты задания</w:t>
+        <w:t>Функция adding_task - сохранение информации о задании, запрос введения даты задания</w:t>
       </w:r>
     </w:p>
     <w:p>
@@ -874,27 +796,7 @@
           <w:sz w:val="28"/>
           <w:szCs w:val="28"/>
         </w:rPr>
-        <w:t xml:space="preserve">Функция </w:t>
-      </w:r>
-      <w:proofErr w:type="spellStart"/>
-      <w:r>
-        <w:rPr>
-          <w:rFonts w:ascii="Times New Roman" w:hAnsi="Times New Roman" w:cs="Times New Roman"/>
-          <w:color w:val="000000" w:themeColor="text1"/>
-          <w:sz w:val="28"/>
-          <w:szCs w:val="28"/>
-        </w:rPr>
-        <w:t>adding_date</w:t>
-      </w:r>
-      <w:proofErr w:type="spellEnd"/>
-      <w:r>
-        <w:rPr>
-          <w:rFonts w:ascii="Times New Roman" w:hAnsi="Times New Roman" w:cs="Times New Roman"/>
-          <w:color w:val="000000" w:themeColor="text1"/>
-          <w:sz w:val="28"/>
-          <w:szCs w:val="28"/>
-        </w:rPr>
-        <w:t xml:space="preserve"> - запись задания в БД</w:t>
+        <w:t>Функция adding_date - запись задания в БД</w:t>
       </w:r>
     </w:p>
     <w:p>
@@ -918,27 +820,7 @@
           <w:sz w:val="28"/>
           <w:szCs w:val="28"/>
         </w:rPr>
-        <w:t xml:space="preserve">Функция </w:t>
-      </w:r>
-      <w:proofErr w:type="spellStart"/>
-      <w:r>
-        <w:rPr>
-          <w:rFonts w:ascii="Times New Roman" w:hAnsi="Times New Roman" w:cs="Times New Roman"/>
-          <w:color w:val="000000" w:themeColor="text1"/>
-          <w:sz w:val="28"/>
-          <w:szCs w:val="28"/>
-        </w:rPr>
-        <w:t>stop_add_task</w:t>
-      </w:r>
-      <w:proofErr w:type="spellEnd"/>
-      <w:r>
-        <w:rPr>
-          <w:rFonts w:ascii="Times New Roman" w:hAnsi="Times New Roman" w:cs="Times New Roman"/>
-          <w:color w:val="000000" w:themeColor="text1"/>
-          <w:sz w:val="28"/>
-          <w:szCs w:val="28"/>
-        </w:rPr>
-        <w:t xml:space="preserve"> - досрочное прерывание диалога записи домашнего задания</w:t>
+        <w:t>Функция stop_add_task - досрочное прерывание диалога записи домашнего задания</w:t>
       </w:r>
     </w:p>
     <w:p>
@@ -999,27 +881,7 @@
           <w:sz w:val="28"/>
           <w:szCs w:val="28"/>
         </w:rPr>
-        <w:t xml:space="preserve">Функция </w:t>
-      </w:r>
-      <w:proofErr w:type="spellStart"/>
-      <w:r>
-        <w:rPr>
-          <w:rFonts w:ascii="Times New Roman" w:hAnsi="Times New Roman" w:cs="Times New Roman"/>
-          <w:color w:val="000000" w:themeColor="text1"/>
-          <w:sz w:val="28"/>
-          <w:szCs w:val="28"/>
-        </w:rPr>
-        <w:t>get_task</w:t>
-      </w:r>
-      <w:proofErr w:type="spellEnd"/>
-      <w:r>
-        <w:rPr>
-          <w:rFonts w:ascii="Times New Roman" w:hAnsi="Times New Roman" w:cs="Times New Roman"/>
-          <w:color w:val="000000" w:themeColor="text1"/>
-          <w:sz w:val="28"/>
-          <w:szCs w:val="28"/>
-        </w:rPr>
-        <w:t xml:space="preserve"> - стартовый вопрос диалога получения домашнего задания по предмету или на день недели</w:t>
+        <w:t>Функция get_task - стартовый вопрос диалога получения домашнего задания по предмету или на день недели</w:t>
       </w:r>
     </w:p>
     <w:p>
@@ -1043,27 +905,7 @@
           <w:sz w:val="28"/>
           <w:szCs w:val="28"/>
         </w:rPr>
-        <w:t xml:space="preserve">Функция </w:t>
-      </w:r>
-      <w:proofErr w:type="spellStart"/>
-      <w:r>
-        <w:rPr>
-          <w:rFonts w:ascii="Times New Roman" w:hAnsi="Times New Roman" w:cs="Times New Roman"/>
-          <w:color w:val="000000" w:themeColor="text1"/>
-          <w:sz w:val="28"/>
-          <w:szCs w:val="28"/>
-        </w:rPr>
-        <w:t>subject_or_day_week</w:t>
-      </w:r>
-      <w:proofErr w:type="spellEnd"/>
-      <w:r>
-        <w:rPr>
-          <w:rFonts w:ascii="Times New Roman" w:hAnsi="Times New Roman" w:cs="Times New Roman"/>
-          <w:color w:val="000000" w:themeColor="text1"/>
-          <w:sz w:val="28"/>
-          <w:szCs w:val="28"/>
-        </w:rPr>
-        <w:t xml:space="preserve"> - вопрос о конкретном предмете или дне недели</w:t>
+        <w:t>Функция subject_or_day_week - вопрос о конкретном предмете или дне недели</w:t>
       </w:r>
     </w:p>
     <w:p>
@@ -1087,27 +929,7 @@
           <w:sz w:val="28"/>
           <w:szCs w:val="28"/>
         </w:rPr>
-        <w:t xml:space="preserve">Функция </w:t>
-      </w:r>
-      <w:proofErr w:type="spellStart"/>
-      <w:r>
-        <w:rPr>
-          <w:rFonts w:ascii="Times New Roman" w:hAnsi="Times New Roman" w:cs="Times New Roman"/>
-          <w:color w:val="000000" w:themeColor="text1"/>
-          <w:sz w:val="28"/>
-          <w:szCs w:val="28"/>
-        </w:rPr>
-        <w:t>getting_task_subject</w:t>
-      </w:r>
-      <w:proofErr w:type="spellEnd"/>
-      <w:r>
-        <w:rPr>
-          <w:rFonts w:ascii="Times New Roman" w:hAnsi="Times New Roman" w:cs="Times New Roman"/>
-          <w:color w:val="000000" w:themeColor="text1"/>
-          <w:sz w:val="28"/>
-          <w:szCs w:val="28"/>
-        </w:rPr>
-        <w:t xml:space="preserve"> - отправка всех заданий по предмету</w:t>
+        <w:t>Функция getting_task_subject - отправка всех заданий по предмету</w:t>
       </w:r>
     </w:p>
     <w:p>
@@ -1131,27 +953,7 @@
           <w:sz w:val="28"/>
           <w:szCs w:val="28"/>
         </w:rPr>
-        <w:t xml:space="preserve">Функция </w:t>
-      </w:r>
-      <w:proofErr w:type="spellStart"/>
-      <w:r>
-        <w:rPr>
-          <w:rFonts w:ascii="Times New Roman" w:hAnsi="Times New Roman" w:cs="Times New Roman"/>
-          <w:color w:val="000000" w:themeColor="text1"/>
-          <w:sz w:val="28"/>
-          <w:szCs w:val="28"/>
-        </w:rPr>
-        <w:t>getting_task_day_week</w:t>
-      </w:r>
-      <w:proofErr w:type="spellEnd"/>
-      <w:r>
-        <w:rPr>
-          <w:rFonts w:ascii="Times New Roman" w:hAnsi="Times New Roman" w:cs="Times New Roman"/>
-          <w:color w:val="000000" w:themeColor="text1"/>
-          <w:sz w:val="28"/>
-          <w:szCs w:val="28"/>
-        </w:rPr>
-        <w:t xml:space="preserve"> - отправка заданий на день недели</w:t>
+        <w:t>Функция getting_task_day_week - отправка заданий на день недели</w:t>
       </w:r>
     </w:p>
     <w:p>
@@ -1175,88 +977,93 @@
           <w:sz w:val="28"/>
           <w:szCs w:val="28"/>
         </w:rPr>
+        <w:t>Функция stop_get_task - досрочное прерывание диалога получения домашнего задания</w:t>
+      </w:r>
+    </w:p>
+    <w:p>
+      <w:pPr>
+        <w:rPr>
+          <w:rFonts w:ascii="Times New Roman" w:hAnsi="Times New Roman" w:cs="Times New Roman"/>
+          <w:color w:val="000000" w:themeColor="text1"/>
+          <w:sz w:val="28"/>
+          <w:szCs w:val="28"/>
+        </w:rPr>
+      </w:pPr>
+      <w:r>
+        <w:rPr>
+          <w:rFonts w:ascii="Times New Roman" w:hAnsi="Times New Roman" w:cs="Times New Roman"/>
+          <w:color w:val="000000" w:themeColor="text1"/>
+          <w:sz w:val="28"/>
+          <w:szCs w:val="28"/>
+        </w:rPr>
+        <w:lastRenderedPageBreak/>
+        <w:t>Функция shuffle_schedule - изменение расписания в БД (нужно для чередующегося расписания) по воскресеньям</w:t>
+      </w:r>
+    </w:p>
+    <w:p>
+      <w:pPr>
+        <w:rPr>
+          <w:rFonts w:ascii="Times New Roman" w:hAnsi="Times New Roman" w:cs="Times New Roman"/>
+          <w:color w:val="000000" w:themeColor="text1"/>
+          <w:sz w:val="28"/>
+          <w:szCs w:val="28"/>
+        </w:rPr>
+      </w:pPr>
+      <w:r>
+        <w:rPr>
+          <w:rFonts w:ascii="Times New Roman" w:hAnsi="Times New Roman" w:cs="Times New Roman"/>
+          <w:color w:val="000000" w:themeColor="text1"/>
+          <w:sz w:val="28"/>
+          <w:szCs w:val="28"/>
+        </w:rPr>
         <w:t xml:space="preserve">Функция </w:t>
       </w:r>
-      <w:proofErr w:type="spellStart"/>
-      <w:r>
-        <w:rPr>
-          <w:rFonts w:ascii="Times New Roman" w:hAnsi="Times New Roman" w:cs="Times New Roman"/>
-          <w:color w:val="000000" w:themeColor="text1"/>
-          <w:sz w:val="28"/>
-          <w:szCs w:val="28"/>
-        </w:rPr>
-        <w:t>stop_get_task</w:t>
-      </w:r>
-      <w:proofErr w:type="spellEnd"/>
-      <w:r>
-        <w:rPr>
-          <w:rFonts w:ascii="Times New Roman" w:hAnsi="Times New Roman" w:cs="Times New Roman"/>
-          <w:color w:val="000000" w:themeColor="text1"/>
-          <w:sz w:val="28"/>
-          <w:szCs w:val="28"/>
-        </w:rPr>
-        <w:t xml:space="preserve"> - досрочное прерывание диалога получения домашнего задания</w:t>
-      </w:r>
-    </w:p>
-    <w:p>
-      <w:pPr>
-        <w:rPr>
-          <w:rFonts w:ascii="Times New Roman" w:hAnsi="Times New Roman" w:cs="Times New Roman"/>
-          <w:color w:val="000000" w:themeColor="text1"/>
-          <w:sz w:val="28"/>
-          <w:szCs w:val="28"/>
-        </w:rPr>
-      </w:pPr>
-      <w:r>
-        <w:rPr>
-          <w:rFonts w:ascii="Times New Roman" w:hAnsi="Times New Roman" w:cs="Times New Roman"/>
-          <w:color w:val="000000" w:themeColor="text1"/>
-          <w:sz w:val="28"/>
-          <w:szCs w:val="28"/>
-        </w:rPr>
-        <w:lastRenderedPageBreak/>
-        <w:t xml:space="preserve">Функция </w:t>
-      </w:r>
-      <w:proofErr w:type="spellStart"/>
-      <w:r>
-        <w:rPr>
-          <w:rFonts w:ascii="Times New Roman" w:hAnsi="Times New Roman" w:cs="Times New Roman"/>
-          <w:color w:val="000000" w:themeColor="text1"/>
-          <w:sz w:val="28"/>
-          <w:szCs w:val="28"/>
-        </w:rPr>
-        <w:t>shuffle_schedule</w:t>
-      </w:r>
-      <w:proofErr w:type="spellEnd"/>
-      <w:r>
-        <w:rPr>
-          <w:rFonts w:ascii="Times New Roman" w:hAnsi="Times New Roman" w:cs="Times New Roman"/>
-          <w:color w:val="000000" w:themeColor="text1"/>
-          <w:sz w:val="28"/>
-          <w:szCs w:val="28"/>
-        </w:rPr>
-        <w:t xml:space="preserve"> - изменение расписания в БД (нужно для чередующегося расписания) по воскресеньям</w:t>
-      </w:r>
-    </w:p>
-    <w:p>
-      <w:pPr>
-        <w:rPr>
-          <w:rFonts w:ascii="Times New Roman" w:hAnsi="Times New Roman" w:cs="Times New Roman"/>
-          <w:color w:val="000000" w:themeColor="text1"/>
-          <w:sz w:val="28"/>
-          <w:szCs w:val="28"/>
-        </w:rPr>
-      </w:pPr>
-    </w:p>
-    <w:p>
-      <w:pPr>
-        <w:rPr>
-          <w:rFonts w:ascii="Times New Roman" w:hAnsi="Times New Roman" w:cs="Times New Roman"/>
-          <w:color w:val="000000" w:themeColor="text1"/>
-          <w:sz w:val="28"/>
-          <w:szCs w:val="28"/>
-        </w:rPr>
-      </w:pPr>
+      <w:r>
+        <w:rPr>
+          <w:rFonts w:ascii="Times New Roman" w:hAnsi="Times New Roman" w:cs="Times New Roman"/>
+          <w:color w:val="000000" w:themeColor="text1"/>
+          <w:sz w:val="28"/>
+          <w:szCs w:val="28"/>
+          <w:lang w:val="en-US"/>
+        </w:rPr>
+        <w:t>about</w:t>
+      </w:r>
+      <w:r>
+        <w:rPr>
+          <w:rFonts w:ascii="Times New Roman" w:hAnsi="Times New Roman" w:cs="Times New Roman"/>
+          <w:color w:val="000000" w:themeColor="text1"/>
+          <w:sz w:val="28"/>
+          <w:szCs w:val="28"/>
+        </w:rPr>
+        <w:t xml:space="preserve"> </w:t>
+      </w:r>
+      <w:r>
+        <w:rPr>
+          <w:rFonts w:ascii="Times New Roman" w:hAnsi="Times New Roman" w:cs="Times New Roman"/>
+          <w:color w:val="000000" w:themeColor="text1"/>
+          <w:sz w:val="28"/>
+          <w:szCs w:val="28"/>
+        </w:rPr>
+        <w:t>–</w:t>
+      </w:r>
+      <w:r>
+        <w:rPr>
+          <w:rFonts w:ascii="Times New Roman" w:hAnsi="Times New Roman" w:cs="Times New Roman"/>
+          <w:color w:val="000000" w:themeColor="text1"/>
+          <w:sz w:val="28"/>
+          <w:szCs w:val="28"/>
+        </w:rPr>
+        <w:t xml:space="preserve"> </w:t>
+      </w:r>
+      <w:r>
+        <w:rPr>
+          <w:rFonts w:ascii="Times New Roman" w:hAnsi="Times New Roman" w:cs="Times New Roman"/>
+          <w:color w:val="000000" w:themeColor="text1"/>
+          <w:sz w:val="28"/>
+          <w:szCs w:val="28"/>
+        </w:rPr>
+        <w:t>вывод информации о боте и разработчике</w:t>
+      </w:r>
     </w:p>
     <w:p>
       <w:pPr>

</xml_diff>